<commit_message>
getting ready for MOBI and editing some function organization as well as fixing bugs in connectivity scripts
</commit_message>
<xml_diff>
--- a/src/_docs/mri_normalization_approaches.docx
+++ b/src/_docs/mri_normalization_approaches.docx
@@ -1,6 +1,6 @@
 
 <file path=word/document.xml><?xml version="1.0" encoding="utf-8"?>
-<w:document xmlns:wpc="http://schemas.microsoft.com/office/word/2010/wordprocessingCanvas" xmlns:cx="http://schemas.microsoft.com/office/drawing/2014/chartex" xmlns:cx1="http://schemas.microsoft.com/office/drawing/2015/9/8/chartex" xmlns:cx2="http://schemas.microsoft.com/office/drawing/2015/10/21/chartex" xmlns:cx3="http://schemas.microsoft.com/office/drawing/2016/5/9/chartex" xmlns:cx4="http://schemas.microsoft.com/office/drawing/2016/5/10/chartex" xmlns:cx5="http://schemas.microsoft.com/office/drawing/2016/5/11/chartex" xmlns:cx6="http://schemas.microsoft.com/office/drawing/2016/5/12/chartex" xmlns:cx7="http://schemas.microsoft.com/office/drawing/2016/5/13/chartex" xmlns:cx8="http://schemas.microsoft.com/office/drawing/2016/5/14/chartex" xmlns:mc="http://schemas.openxmlformats.org/markup-compatibility/2006" xmlns:aink="http://schemas.microsoft.com/office/drawing/2016/ink" xmlns:am3d="http://schemas.microsoft.com/office/drawing/2017/model3d" xmlns:o="urn:schemas-microsoft-com:office:office" xmlns:oel="http://schemas.microsoft.com/office/2019/extlst" xmlns:r="http://schemas.openxmlformats.org/officeDocument/2006/relationships" xmlns:m="http://schemas.openxmlformats.org/officeDocument/2006/math" xmlns:v="urn:schemas-microsoft-com:vml" xmlns:wp14="http://schemas.microsoft.com/office/word/2010/wordprocessingDrawing" xmlns:wp="http://schemas.openxmlformats.org/drawingml/2006/wordprocessingDrawing" xmlns:w10="urn:schemas-microsoft-com:office:word" xmlns:w="http://schemas.openxmlformats.org/wordprocessingml/2006/main" xmlns:w14="http://schemas.microsoft.com/office/word/2010/wordml" xmlns:w15="http://schemas.microsoft.com/office/word/2012/wordml" xmlns:w16cex="http://schemas.microsoft.com/office/word/2018/wordml/cex" xmlns:w16cid="http://schemas.microsoft.com/office/word/2016/wordml/cid" xmlns:w16="http://schemas.microsoft.com/office/word/2018/wordml" xmlns:w16sdtdh="http://schemas.microsoft.com/office/word/2020/wordml/sdtdatahash" xmlns:w16se="http://schemas.microsoft.com/office/word/2015/wordml/symex" xmlns:wpg="http://schemas.microsoft.com/office/word/2010/wordprocessingGroup" xmlns:wpi="http://schemas.microsoft.com/office/word/2010/wordprocessingInk" xmlns:wne="http://schemas.microsoft.com/office/word/2006/wordml" xmlns:wps="http://schemas.microsoft.com/office/word/2010/wordprocessingShape" mc:Ignorable="w14 w15 w16se w16cid w16 w16cex w16sdtdh wp14">
+<w:document xmlns:wpc="http://schemas.microsoft.com/office/word/2010/wordprocessingCanvas" xmlns:cx="http://schemas.microsoft.com/office/drawing/2014/chartex" xmlns:cx1="http://schemas.microsoft.com/office/drawing/2015/9/8/chartex" xmlns:cx2="http://schemas.microsoft.com/office/drawing/2015/10/21/chartex" xmlns:cx3="http://schemas.microsoft.com/office/drawing/2016/5/9/chartex" xmlns:cx4="http://schemas.microsoft.com/office/drawing/2016/5/10/chartex" xmlns:cx5="http://schemas.microsoft.com/office/drawing/2016/5/11/chartex" xmlns:cx6="http://schemas.microsoft.com/office/drawing/2016/5/12/chartex" xmlns:cx7="http://schemas.microsoft.com/office/drawing/2016/5/13/chartex" xmlns:cx8="http://schemas.microsoft.com/office/drawing/2016/5/14/chartex" xmlns:mc="http://schemas.openxmlformats.org/markup-compatibility/2006" xmlns:aink="http://schemas.microsoft.com/office/drawing/2016/ink" xmlns:am3d="http://schemas.microsoft.com/office/drawing/2017/model3d" xmlns:o="urn:schemas-microsoft-com:office:office" xmlns:oel="http://schemas.microsoft.com/office/2019/extlst" xmlns:r="http://schemas.openxmlformats.org/officeDocument/2006/relationships" xmlns:m="http://schemas.openxmlformats.org/officeDocument/2006/math" xmlns:v="urn:schemas-microsoft-com:vml" xmlns:wp14="http://schemas.microsoft.com/office/word/2010/wordprocessingDrawing" xmlns:wp="http://schemas.openxmlformats.org/drawingml/2006/wordprocessingDrawing" xmlns:w10="urn:schemas-microsoft-com:office:word" xmlns:w="http://schemas.openxmlformats.org/wordprocessingml/2006/main" xmlns:w14="http://schemas.microsoft.com/office/word/2010/wordml" xmlns:w15="http://schemas.microsoft.com/office/word/2012/wordml" xmlns:w16cex="http://schemas.microsoft.com/office/word/2018/wordml/cex" xmlns:w16cid="http://schemas.microsoft.com/office/word/2016/wordml/cid" xmlns:w16="http://schemas.microsoft.com/office/word/2018/wordml" xmlns:w16du="http://schemas.microsoft.com/office/word/2023/wordml/word16du" xmlns:w16sdtdh="http://schemas.microsoft.com/office/word/2020/wordml/sdtdatahash" xmlns:w16se="http://schemas.microsoft.com/office/word/2015/wordml/symex" xmlns:wpg="http://schemas.microsoft.com/office/word/2010/wordprocessingGroup" xmlns:wpi="http://schemas.microsoft.com/office/word/2010/wordprocessingInk" xmlns:wne="http://schemas.microsoft.com/office/word/2006/wordml" xmlns:wps="http://schemas.microsoft.com/office/word/2010/wordprocessingShape" mc:Ignorable="w14 w15 w16se w16cid w16 w16cex w16sdtdh w16du wp14">
   <w:body>
     <w:p>
       <w:pPr>
@@ -17,6 +17,9 @@
     </w:p>
     <w:p>
       <w:r>
+        <w:rPr>
+          <w:noProof/>
+        </w:rPr>
         <w:drawing>
           <wp:inline distT="0" distB="0" distL="0" distR="0" wp14:anchorId="472B68AE" wp14:editId="0320A1F5">
             <wp:extent cx="3457575" cy="2825175"/>
@@ -56,19 +59,14 @@
     </w:p>
     <w:p>
       <w:r>
-        <w:t xml:space="preserve">Low-res </w:t>
-      </w:r>
-      <w:proofErr w:type="spellStart"/>
-      <w:r>
-        <w:t>spm</w:t>
-      </w:r>
-      <w:proofErr w:type="spellEnd"/>
-      <w:r>
-        <w:t xml:space="preserve"> default</w:t>
-      </w:r>
-    </w:p>
-    <w:p>
-      <w:r>
+        <w:t>Low-res spm default</w:t>
+      </w:r>
+    </w:p>
+    <w:p>
+      <w:r>
+        <w:rPr>
+          <w:noProof/>
+        </w:rPr>
         <w:drawing>
           <wp:inline distT="0" distB="0" distL="0" distR="0" wp14:anchorId="6F53562B" wp14:editId="317C56A8">
             <wp:extent cx="3567608" cy="2952750"/>
@@ -124,15 +122,8 @@
         <w:t xml:space="preserve"> template</w:t>
       </w:r>
       <w:r>
-        <w:t>/</w:t>
-      </w:r>
-      <w:proofErr w:type="spellStart"/>
-      <w:proofErr w:type="gramStart"/>
-      <w:r>
-        <w:t>tpm</w:t>
-      </w:r>
-      <w:proofErr w:type="spellEnd"/>
-      <w:proofErr w:type="gramEnd"/>
+        <w:t>/tpm</w:t>
+      </w:r>
     </w:p>
     <w:p>
       <w:r>
@@ -194,13 +185,8 @@
       </w:r>
       <w:r>
         <w:lastRenderedPageBreak/>
-        <w:t xml:space="preserve">Normalization Using Default SPM12 ‘Old approach’ </w:t>
-      </w:r>
-      <w:proofErr w:type="gramStart"/>
-      <w:r>
-        <w:t>template</w:t>
-      </w:r>
-      <w:proofErr w:type="gramEnd"/>
+        <w:t>Normalization Using Default SPM12 ‘Old approach’ template</w:t>
+      </w:r>
     </w:p>
     <w:p>
       <w:r>
@@ -259,6 +245,9 @@
     </w:p>
     <w:p>
       <w:r>
+        <w:rPr>
+          <w:noProof/>
+        </w:rPr>
         <w:drawing>
           <wp:inline distT="0" distB="0" distL="0" distR="0" wp14:anchorId="3CEE5BC5" wp14:editId="78D93E88">
             <wp:extent cx="2796089" cy="2409825"/>
@@ -303,6 +292,9 @@
     </w:p>
     <w:p>
       <w:r>
+        <w:rPr>
+          <w:noProof/>
+        </w:rPr>
         <w:drawing>
           <wp:inline distT="0" distB="0" distL="0" distR="0" wp14:anchorId="3D54B4B4" wp14:editId="5E5CD0C9">
             <wp:extent cx="2733675" cy="2330346"/>
@@ -350,13 +342,8 @@
       </w:r>
       <w:r>
         <w:lastRenderedPageBreak/>
-        <w:t xml:space="preserve">Normalization Using SPM12 ‘Old approach’ with hi-res </w:t>
-      </w:r>
-      <w:proofErr w:type="gramStart"/>
-      <w:r>
-        <w:t>template</w:t>
-      </w:r>
-      <w:proofErr w:type="gramEnd"/>
+        <w:t>Normalization Using SPM12 ‘Old approach’ with hi-res template</w:t>
+      </w:r>
     </w:p>
     <w:p>
       <w:r>
@@ -384,6 +371,9 @@
     </w:p>
     <w:p>
       <w:r>
+        <w:rPr>
+          <w:noProof/>
+        </w:rPr>
         <w:drawing>
           <wp:inline distT="0" distB="0" distL="0" distR="0" wp14:anchorId="2A45B3D5" wp14:editId="2565EF4E">
             <wp:extent cx="3324225" cy="2843449"/>
@@ -431,6 +421,9 @@
     </w:p>
     <w:p>
       <w:r>
+        <w:rPr>
+          <w:noProof/>
+        </w:rPr>
         <w:drawing>
           <wp:inline distT="0" distB="0" distL="0" distR="0" wp14:anchorId="1486334D" wp14:editId="584CF300">
             <wp:extent cx="3505200" cy="2864090"/>
@@ -478,49 +471,12 @@
       </w:r>
       <w:r>
         <w:lastRenderedPageBreak/>
-        <w:t xml:space="preserve">Normalization Using SPM12 ‘New approach’ with hi-res </w:t>
-      </w:r>
-      <w:proofErr w:type="gramStart"/>
-      <w:r>
-        <w:t>template</w:t>
-      </w:r>
-      <w:proofErr w:type="gramEnd"/>
-    </w:p>
-    <w:p>
-      <w:r>
-        <w:t xml:space="preserve">NOTE: </w:t>
-      </w:r>
-      <w:proofErr w:type="gramStart"/>
-      <w:r>
-        <w:t>This bugs</w:t>
-      </w:r>
-      <w:proofErr w:type="gramEnd"/>
-      <w:r>
-        <w:t xml:space="preserve"> out, assumedly because the TPM I’m using is not compatible with SPM12’s new method of normalization. You’d need a </w:t>
-      </w:r>
-      <w:proofErr w:type="gramStart"/>
-      <w:r>
-        <w:t>5 layer</w:t>
-      </w:r>
-      <w:proofErr w:type="gramEnd"/>
-      <w:r>
-        <w:t xml:space="preserve"> </w:t>
-      </w:r>
-      <w:proofErr w:type="spellStart"/>
-      <w:r>
-        <w:t>tpm</w:t>
-      </w:r>
-      <w:proofErr w:type="spellEnd"/>
-      <w:r>
-        <w:t xml:space="preserve"> map: gray, white, </w:t>
-      </w:r>
-      <w:proofErr w:type="spellStart"/>
-      <w:r>
-        <w:t>csf</w:t>
-      </w:r>
-      <w:proofErr w:type="spellEnd"/>
-      <w:r>
-        <w:t>, skull, air</w:t>
+        <w:t>Normalization Using SPM12 ‘New approach’ with hi-res template</w:t>
+      </w:r>
+    </w:p>
+    <w:p>
+      <w:r>
+        <w:t>NOTE: This bugs out, assumedly because the TPM I’m using is not compatible with SPM12’s new method of normalization. You’d need a 5 layer tpm map: gray, white, csf, skull, air</w:t>
       </w:r>
     </w:p>
     <w:p>
@@ -530,6 +486,9 @@
     </w:p>
     <w:p>
       <w:r>
+        <w:rPr>
+          <w:noProof/>
+        </w:rPr>
         <w:drawing>
           <wp:inline distT="0" distB="0" distL="0" distR="0" wp14:anchorId="620C82BE" wp14:editId="2826C628">
             <wp:extent cx="3590490" cy="2981325"/>
@@ -576,13 +535,8 @@
       </w:r>
       <w:r>
         <w:lastRenderedPageBreak/>
-        <w:t xml:space="preserve">Normalization Using ANTS with hi-res </w:t>
-      </w:r>
-      <w:proofErr w:type="gramStart"/>
-      <w:r>
-        <w:t>template</w:t>
-      </w:r>
-      <w:proofErr w:type="gramEnd"/>
+        <w:t>Normalization Using ANTS with hi-res template</w:t>
+      </w:r>
     </w:p>
     <w:p>
       <w:r>
@@ -591,6 +545,9 @@
     </w:p>
     <w:p>
       <w:r>
+        <w:rPr>
+          <w:noProof/>
+        </w:rPr>
         <w:drawing>
           <wp:inline distT="0" distB="0" distL="0" distR="0" wp14:anchorId="1CA0B61A" wp14:editId="6ABF47F0">
             <wp:extent cx="3523330" cy="2952750"/>
@@ -630,17 +587,14 @@
     </w:p>
     <w:p>
       <w:r>
-        <w:t>Example (</w:t>
-      </w:r>
-      <w:r>
-        <w:t>NH3113</w:t>
-      </w:r>
-      <w:r>
-        <w:t>)</w:t>
-      </w:r>
-    </w:p>
-    <w:p>
-      <w:r>
+        <w:t>Example (NH3113)</w:t>
+      </w:r>
+    </w:p>
+    <w:p>
+      <w:r>
+        <w:rPr>
+          <w:noProof/>
+        </w:rPr>
         <w:drawing>
           <wp:inline distT="0" distB="0" distL="0" distR="0" wp14:anchorId="7A718F23" wp14:editId="1CE6E5C2">
             <wp:extent cx="3656335" cy="2962275"/>
@@ -685,6 +639,9 @@
     </w:p>
     <w:p>
       <w:r>
+        <w:rPr>
+          <w:noProof/>
+        </w:rPr>
         <w:lastRenderedPageBreak/>
         <w:drawing>
           <wp:inline distT="0" distB="0" distL="0" distR="0" wp14:anchorId="2A27D0F9" wp14:editId="7BE2C571">
@@ -723,6 +680,649 @@
         </w:drawing>
       </w:r>
     </w:p>
+    <w:p>
+      <w:pPr>
+        <w:pStyle w:val="Heading1"/>
+      </w:pPr>
+      <w:r>
+        <w:t>Bug Fix (05/01/2024), ANTs Coordinate System Discrepancy</w:t>
+      </w:r>
+    </w:p>
+    <w:p>
+      <w:r>
+        <w:t xml:space="preserve">Seems like the ants function </w:t>
+      </w:r>
+      <w:r>
+        <w:t>antsApplyTransformsToPoints</w:t>
+      </w:r>
+      <w:r>
+        <w:t xml:space="preserve">() uses the LPS space while fieldtrip uses the RAS space. A transformation must be made to the normalized subject-specific coordinates before being inputted into this function. The transformation is x=-x and y=-y. </w:t>
+      </w:r>
+      <w:r>
+        <w:t>See src/1_PREPROCESS/mim/analyze_data/anlz_ants_trans.m</w:t>
+      </w:r>
+    </w:p>
+    <w:p/>
+    <w:p>
+      <w:r>
+        <w:br w:type="column"/>
+      </w:r>
+      <w:r>
+        <w:lastRenderedPageBreak/>
+        <w:t>Results:</w:t>
+      </w:r>
+    </w:p>
+    <w:p>
+      <w:r>
+        <w:t>Original dipoles (subject specific MRI, non-transformed dipoles)</w:t>
+      </w:r>
+    </w:p>
+    <w:tbl>
+      <w:tblPr>
+        <w:tblStyle w:val="TableGrid"/>
+        <w:tblW w:w="0" w:type="auto"/>
+        <w:tblLook w:val="04A0" w:firstRow="1" w:lastRow="0" w:firstColumn="1" w:lastColumn="0" w:noHBand="0" w:noVBand="1"/>
+      </w:tblPr>
+      <w:tblGrid>
+        <w:gridCol w:w="3116"/>
+        <w:gridCol w:w="3117"/>
+        <w:gridCol w:w="3117"/>
+      </w:tblGrid>
+      <w:tr>
+        <w:tc>
+          <w:tcPr>
+            <w:tcW w:w="3116" w:type="dxa"/>
+          </w:tcPr>
+          <w:p>
+            <w:r>
+              <w:rPr>
+                <w:noProof/>
+              </w:rPr>
+              <w:drawing>
+                <wp:inline distT="0" distB="0" distL="0" distR="0" wp14:anchorId="5E20D175" wp14:editId="573696D0">
+                  <wp:extent cx="1827629" cy="1828800"/>
+                  <wp:effectExtent l="0" t="0" r="1270" b="0"/>
+                  <wp:docPr id="367512218" name="Picture 3" descr="A close-up of a brain scan&#10;&#10;Description automatically generated"/>
+                  <wp:cNvGraphicFramePr>
+                    <a:graphicFrameLocks xmlns:a="http://schemas.openxmlformats.org/drawingml/2006/main" noChangeAspect="1"/>
+                  </wp:cNvGraphicFramePr>
+                  <a:graphic xmlns:a="http://schemas.openxmlformats.org/drawingml/2006/main">
+                    <a:graphicData uri="http://schemas.openxmlformats.org/drawingml/2006/picture">
+                      <pic:pic xmlns:pic="http://schemas.openxmlformats.org/drawingml/2006/picture">
+                        <pic:nvPicPr>
+                          <pic:cNvPr id="367512218" name="Picture 3" descr="A close-up of a brain scan&#10;&#10;Description automatically generated"/>
+                          <pic:cNvPicPr>
+                            <a:picLocks noChangeAspect="1" noChangeArrowheads="1"/>
+                          </pic:cNvPicPr>
+                        </pic:nvPicPr>
+                        <pic:blipFill>
+                          <a:blip r:embed="rId16" cstate="print">
+                            <a:extLst>
+                              <a:ext uri="{28A0092B-C50C-407E-A947-70E740481C1C}">
+                                <a14:useLocalDpi xmlns:a14="http://schemas.microsoft.com/office/drawing/2010/main" val="0"/>
+                              </a:ext>
+                            </a:extLst>
+                          </a:blip>
+                          <a:srcRect/>
+                          <a:stretch>
+                            <a:fillRect/>
+                          </a:stretch>
+                        </pic:blipFill>
+                        <pic:spPr bwMode="auto">
+                          <a:xfrm>
+                            <a:off x="0" y="0"/>
+                            <a:ext cx="1827629" cy="1828800"/>
+                          </a:xfrm>
+                          <a:prstGeom prst="rect">
+                            <a:avLst/>
+                          </a:prstGeom>
+                          <a:noFill/>
+                          <a:ln>
+                            <a:noFill/>
+                          </a:ln>
+                        </pic:spPr>
+                      </pic:pic>
+                    </a:graphicData>
+                  </a:graphic>
+                </wp:inline>
+              </w:drawing>
+            </w:r>
+          </w:p>
+        </w:tc>
+        <w:tc>
+          <w:tcPr>
+            <w:tcW w:w="3117" w:type="dxa"/>
+          </w:tcPr>
+          <w:p>
+            <w:r>
+              <w:rPr>
+                <w:noProof/>
+              </w:rPr>
+              <w:drawing>
+                <wp:inline distT="0" distB="0" distL="0" distR="0" wp14:anchorId="02DD653F" wp14:editId="2046CD16">
+                  <wp:extent cx="1827629" cy="1828800"/>
+                  <wp:effectExtent l="0" t="0" r="1270" b="0"/>
+                  <wp:docPr id="581744360" name="Picture 2" descr="A close-up of a brain scan&#10;&#10;Description automatically generated"/>
+                  <wp:cNvGraphicFramePr>
+                    <a:graphicFrameLocks xmlns:a="http://schemas.openxmlformats.org/drawingml/2006/main" noChangeAspect="1"/>
+                  </wp:cNvGraphicFramePr>
+                  <a:graphic xmlns:a="http://schemas.openxmlformats.org/drawingml/2006/main">
+                    <a:graphicData uri="http://schemas.openxmlformats.org/drawingml/2006/picture">
+                      <pic:pic xmlns:pic="http://schemas.openxmlformats.org/drawingml/2006/picture">
+                        <pic:nvPicPr>
+                          <pic:cNvPr id="581744360" name="Picture 2" descr="A close-up of a brain scan&#10;&#10;Description automatically generated"/>
+                          <pic:cNvPicPr>
+                            <a:picLocks noChangeAspect="1" noChangeArrowheads="1"/>
+                          </pic:cNvPicPr>
+                        </pic:nvPicPr>
+                        <pic:blipFill>
+                          <a:blip r:embed="rId17" cstate="print">
+                            <a:extLst>
+                              <a:ext uri="{28A0092B-C50C-407E-A947-70E740481C1C}">
+                                <a14:useLocalDpi xmlns:a14="http://schemas.microsoft.com/office/drawing/2010/main" val="0"/>
+                              </a:ext>
+                            </a:extLst>
+                          </a:blip>
+                          <a:srcRect/>
+                          <a:stretch>
+                            <a:fillRect/>
+                          </a:stretch>
+                        </pic:blipFill>
+                        <pic:spPr bwMode="auto">
+                          <a:xfrm>
+                            <a:off x="0" y="0"/>
+                            <a:ext cx="1827629" cy="1828800"/>
+                          </a:xfrm>
+                          <a:prstGeom prst="rect">
+                            <a:avLst/>
+                          </a:prstGeom>
+                          <a:noFill/>
+                          <a:ln>
+                            <a:noFill/>
+                          </a:ln>
+                        </pic:spPr>
+                      </pic:pic>
+                    </a:graphicData>
+                  </a:graphic>
+                </wp:inline>
+              </w:drawing>
+            </w:r>
+          </w:p>
+        </w:tc>
+        <w:tc>
+          <w:tcPr>
+            <w:tcW w:w="3117" w:type="dxa"/>
+          </w:tcPr>
+          <w:p>
+            <w:r>
+              <w:rPr>
+                <w:noProof/>
+              </w:rPr>
+              <w:drawing>
+                <wp:inline distT="0" distB="0" distL="0" distR="0" wp14:anchorId="3F4F0E4B" wp14:editId="0526102A">
+                  <wp:extent cx="1828800" cy="1828800"/>
+                  <wp:effectExtent l="0" t="0" r="0" b="0"/>
+                  <wp:docPr id="1513288132" name="Picture 1" descr="A close-up of a brain scan&#10;&#10;Description automatically generated"/>
+                  <wp:cNvGraphicFramePr>
+                    <a:graphicFrameLocks xmlns:a="http://schemas.openxmlformats.org/drawingml/2006/main" noChangeAspect="1"/>
+                  </wp:cNvGraphicFramePr>
+                  <a:graphic xmlns:a="http://schemas.openxmlformats.org/drawingml/2006/main">
+                    <a:graphicData uri="http://schemas.openxmlformats.org/drawingml/2006/picture">
+                      <pic:pic xmlns:pic="http://schemas.openxmlformats.org/drawingml/2006/picture">
+                        <pic:nvPicPr>
+                          <pic:cNvPr id="1513288132" name="Picture 1" descr="A close-up of a brain scan&#10;&#10;Description automatically generated"/>
+                          <pic:cNvPicPr>
+                            <a:picLocks noChangeAspect="1" noChangeArrowheads="1"/>
+                          </pic:cNvPicPr>
+                        </pic:nvPicPr>
+                        <pic:blipFill>
+                          <a:blip r:embed="rId18" cstate="print">
+                            <a:extLst>
+                              <a:ext uri="{28A0092B-C50C-407E-A947-70E740481C1C}">
+                                <a14:useLocalDpi xmlns:a14="http://schemas.microsoft.com/office/drawing/2010/main" val="0"/>
+                              </a:ext>
+                            </a:extLst>
+                          </a:blip>
+                          <a:srcRect/>
+                          <a:stretch>
+                            <a:fillRect/>
+                          </a:stretch>
+                        </pic:blipFill>
+                        <pic:spPr bwMode="auto">
+                          <a:xfrm>
+                            <a:off x="0" y="0"/>
+                            <a:ext cx="1828800" cy="1828800"/>
+                          </a:xfrm>
+                          <a:prstGeom prst="rect">
+                            <a:avLst/>
+                          </a:prstGeom>
+                          <a:noFill/>
+                          <a:ln>
+                            <a:noFill/>
+                          </a:ln>
+                        </pic:spPr>
+                      </pic:pic>
+                    </a:graphicData>
+                  </a:graphic>
+                </wp:inline>
+              </w:drawing>
+            </w:r>
+          </w:p>
+        </w:tc>
+      </w:tr>
+    </w:tbl>
+    <w:p/>
+    <w:p>
+      <w:r>
+        <w:t xml:space="preserve">Subject Space Normalized dipoles (normalized subject specific MRI, red: </w:t>
+      </w:r>
+      <w:r>
+        <w:t>non-</w:t>
+      </w:r>
+      <w:r>
+        <w:t>fixed normalized dipoles, blue: fixed normalized dipoles)</w:t>
+      </w:r>
+    </w:p>
+    <w:tbl>
+      <w:tblPr>
+        <w:tblStyle w:val="TableGrid"/>
+        <w:tblW w:w="0" w:type="auto"/>
+        <w:tblLook w:val="04A0" w:firstRow="1" w:lastRow="0" w:firstColumn="1" w:lastColumn="0" w:noHBand="0" w:noVBand="1"/>
+      </w:tblPr>
+      <w:tblGrid>
+        <w:gridCol w:w="2592"/>
+        <w:gridCol w:w="3642"/>
+        <w:gridCol w:w="3116"/>
+      </w:tblGrid>
+      <w:tr>
+        <w:tc>
+          <w:tcPr>
+            <w:tcW w:w="3116" w:type="dxa"/>
+          </w:tcPr>
+          <w:p>
+            <w:r>
+              <w:rPr>
+                <w:noProof/>
+              </w:rPr>
+              <w:drawing>
+                <wp:inline distT="0" distB="0" distL="0" distR="0" wp14:anchorId="703648F4" wp14:editId="6A0CB91A">
+                  <wp:extent cx="1553524" cy="1828800"/>
+                  <wp:effectExtent l="0" t="0" r="8890" b="0"/>
+                  <wp:docPr id="1060942987" name="Picture 6" descr="A close-up of a brain scan&#10;&#10;Description automatically generated"/>
+                  <wp:cNvGraphicFramePr>
+                    <a:graphicFrameLocks xmlns:a="http://schemas.openxmlformats.org/drawingml/2006/main" noChangeAspect="1"/>
+                  </wp:cNvGraphicFramePr>
+                  <a:graphic xmlns:a="http://schemas.openxmlformats.org/drawingml/2006/main">
+                    <a:graphicData uri="http://schemas.openxmlformats.org/drawingml/2006/picture">
+                      <pic:pic xmlns:pic="http://schemas.openxmlformats.org/drawingml/2006/picture">
+                        <pic:nvPicPr>
+                          <pic:cNvPr id="1060942987" name="Picture 6" descr="A close-up of a brain scan&#10;&#10;Description automatically generated"/>
+                          <pic:cNvPicPr>
+                            <a:picLocks noChangeAspect="1" noChangeArrowheads="1"/>
+                          </pic:cNvPicPr>
+                        </pic:nvPicPr>
+                        <pic:blipFill>
+                          <a:blip r:embed="rId19" cstate="print">
+                            <a:extLst>
+                              <a:ext uri="{28A0092B-C50C-407E-A947-70E740481C1C}">
+                                <a14:useLocalDpi xmlns:a14="http://schemas.microsoft.com/office/drawing/2010/main" val="0"/>
+                              </a:ext>
+                            </a:extLst>
+                          </a:blip>
+                          <a:srcRect/>
+                          <a:stretch>
+                            <a:fillRect/>
+                          </a:stretch>
+                        </pic:blipFill>
+                        <pic:spPr bwMode="auto">
+                          <a:xfrm>
+                            <a:off x="0" y="0"/>
+                            <a:ext cx="1553524" cy="1828800"/>
+                          </a:xfrm>
+                          <a:prstGeom prst="rect">
+                            <a:avLst/>
+                          </a:prstGeom>
+                          <a:noFill/>
+                          <a:ln>
+                            <a:noFill/>
+                          </a:ln>
+                        </pic:spPr>
+                      </pic:pic>
+                    </a:graphicData>
+                  </a:graphic>
+                </wp:inline>
+              </w:drawing>
+            </w:r>
+          </w:p>
+        </w:tc>
+        <w:tc>
+          <w:tcPr>
+            <w:tcW w:w="3117" w:type="dxa"/>
+          </w:tcPr>
+          <w:p>
+            <w:r>
+              <w:rPr>
+                <w:noProof/>
+              </w:rPr>
+              <w:drawing>
+                <wp:inline distT="0" distB="0" distL="0" distR="0" wp14:anchorId="3E9435DF" wp14:editId="034E3325">
+                  <wp:extent cx="2252904" cy="1828800"/>
+                  <wp:effectExtent l="0" t="0" r="0" b="0"/>
+                  <wp:docPr id="1784474690" name="Picture 4" descr="A close-up of a brain scan&#10;&#10;Description automatically generated"/>
+                  <wp:cNvGraphicFramePr>
+                    <a:graphicFrameLocks xmlns:a="http://schemas.openxmlformats.org/drawingml/2006/main" noChangeAspect="1"/>
+                  </wp:cNvGraphicFramePr>
+                  <a:graphic xmlns:a="http://schemas.openxmlformats.org/drawingml/2006/main">
+                    <a:graphicData uri="http://schemas.openxmlformats.org/drawingml/2006/picture">
+                      <pic:pic xmlns:pic="http://schemas.openxmlformats.org/drawingml/2006/picture">
+                        <pic:nvPicPr>
+                          <pic:cNvPr id="1784474690" name="Picture 4" descr="A close-up of a brain scan&#10;&#10;Description automatically generated"/>
+                          <pic:cNvPicPr>
+                            <a:picLocks noChangeAspect="1" noChangeArrowheads="1"/>
+                          </pic:cNvPicPr>
+                        </pic:nvPicPr>
+                        <pic:blipFill>
+                          <a:blip r:embed="rId20" cstate="print">
+                            <a:extLst>
+                              <a:ext uri="{28A0092B-C50C-407E-A947-70E740481C1C}">
+                                <a14:useLocalDpi xmlns:a14="http://schemas.microsoft.com/office/drawing/2010/main" val="0"/>
+                              </a:ext>
+                            </a:extLst>
+                          </a:blip>
+                          <a:srcRect/>
+                          <a:stretch>
+                            <a:fillRect/>
+                          </a:stretch>
+                        </pic:blipFill>
+                        <pic:spPr bwMode="auto">
+                          <a:xfrm>
+                            <a:off x="0" y="0"/>
+                            <a:ext cx="2252904" cy="1828800"/>
+                          </a:xfrm>
+                          <a:prstGeom prst="rect">
+                            <a:avLst/>
+                          </a:prstGeom>
+                          <a:noFill/>
+                          <a:ln>
+                            <a:noFill/>
+                          </a:ln>
+                        </pic:spPr>
+                      </pic:pic>
+                    </a:graphicData>
+                  </a:graphic>
+                </wp:inline>
+              </w:drawing>
+            </w:r>
+          </w:p>
+        </w:tc>
+        <w:tc>
+          <w:tcPr>
+            <w:tcW w:w="3117" w:type="dxa"/>
+          </w:tcPr>
+          <w:p>
+            <w:r>
+              <w:rPr>
+                <w:noProof/>
+              </w:rPr>
+              <w:drawing>
+                <wp:inline distT="0" distB="0" distL="0" distR="0" wp14:anchorId="66F21A95" wp14:editId="202695D1">
+                  <wp:extent cx="1906453" cy="1828800"/>
+                  <wp:effectExtent l="0" t="0" r="0" b="0"/>
+                  <wp:docPr id="17421597" name="Picture 5" descr="A mri of a brain&#10;&#10;Description automatically generated"/>
+                  <wp:cNvGraphicFramePr>
+                    <a:graphicFrameLocks xmlns:a="http://schemas.openxmlformats.org/drawingml/2006/main" noChangeAspect="1"/>
+                  </wp:cNvGraphicFramePr>
+                  <a:graphic xmlns:a="http://schemas.openxmlformats.org/drawingml/2006/main">
+                    <a:graphicData uri="http://schemas.openxmlformats.org/drawingml/2006/picture">
+                      <pic:pic xmlns:pic="http://schemas.openxmlformats.org/drawingml/2006/picture">
+                        <pic:nvPicPr>
+                          <pic:cNvPr id="17421597" name="Picture 5" descr="A mri of a brain&#10;&#10;Description automatically generated"/>
+                          <pic:cNvPicPr>
+                            <a:picLocks noChangeAspect="1" noChangeArrowheads="1"/>
+                          </pic:cNvPicPr>
+                        </pic:nvPicPr>
+                        <pic:blipFill>
+                          <a:blip r:embed="rId21" cstate="print">
+                            <a:extLst>
+                              <a:ext uri="{28A0092B-C50C-407E-A947-70E740481C1C}">
+                                <a14:useLocalDpi xmlns:a14="http://schemas.microsoft.com/office/drawing/2010/main" val="0"/>
+                              </a:ext>
+                            </a:extLst>
+                          </a:blip>
+                          <a:srcRect/>
+                          <a:stretch>
+                            <a:fillRect/>
+                          </a:stretch>
+                        </pic:blipFill>
+                        <pic:spPr bwMode="auto">
+                          <a:xfrm>
+                            <a:off x="0" y="0"/>
+                            <a:ext cx="1906453" cy="1828800"/>
+                          </a:xfrm>
+                          <a:prstGeom prst="rect">
+                            <a:avLst/>
+                          </a:prstGeom>
+                          <a:noFill/>
+                          <a:ln>
+                            <a:noFill/>
+                          </a:ln>
+                        </pic:spPr>
+                      </pic:pic>
+                    </a:graphicData>
+                  </a:graphic>
+                </wp:inline>
+              </w:drawing>
+            </w:r>
+          </w:p>
+        </w:tc>
+      </w:tr>
+    </w:tbl>
+    <w:p/>
+    <w:p>
+      <w:r>
+        <w:t>MNI Space Normalized dipoles (MNI MRI</w:t>
+      </w:r>
+      <w:r>
+        <w:t>, red: non-fixed normalized dipoles, blue: fixed normalized dipoles)</w:t>
+      </w:r>
+    </w:p>
+    <w:tbl>
+      <w:tblPr>
+        <w:tblStyle w:val="TableGrid"/>
+        <w:tblW w:w="0" w:type="auto"/>
+        <w:tblLook w:val="04A0" w:firstRow="1" w:lastRow="0" w:firstColumn="1" w:lastColumn="0" w:noHBand="0" w:noVBand="1"/>
+      </w:tblPr>
+      <w:tblGrid>
+        <w:gridCol w:w="2581"/>
+        <w:gridCol w:w="3650"/>
+        <w:gridCol w:w="3119"/>
+      </w:tblGrid>
+      <w:tr>
+        <w:tc>
+          <w:tcPr>
+            <w:tcW w:w="3116" w:type="dxa"/>
+          </w:tcPr>
+          <w:p>
+            <w:r>
+              <w:rPr>
+                <w:noProof/>
+              </w:rPr>
+              <w:drawing>
+                <wp:inline distT="0" distB="0" distL="0" distR="0" wp14:anchorId="3611BE19" wp14:editId="5C756EC0">
+                  <wp:extent cx="1552391" cy="1828800"/>
+                  <wp:effectExtent l="0" t="0" r="0" b="0"/>
+                  <wp:docPr id="1634749165" name="Picture 9" descr="A close-up of a brain scan&#10;&#10;Description automatically generated"/>
+                  <wp:cNvGraphicFramePr>
+                    <a:graphicFrameLocks xmlns:a="http://schemas.openxmlformats.org/drawingml/2006/main" noChangeAspect="1"/>
+                  </wp:cNvGraphicFramePr>
+                  <a:graphic xmlns:a="http://schemas.openxmlformats.org/drawingml/2006/main">
+                    <a:graphicData uri="http://schemas.openxmlformats.org/drawingml/2006/picture">
+                      <pic:pic xmlns:pic="http://schemas.openxmlformats.org/drawingml/2006/picture">
+                        <pic:nvPicPr>
+                          <pic:cNvPr id="1634749165" name="Picture 9" descr="A close-up of a brain scan&#10;&#10;Description automatically generated"/>
+                          <pic:cNvPicPr>
+                            <a:picLocks noChangeAspect="1" noChangeArrowheads="1"/>
+                          </pic:cNvPicPr>
+                        </pic:nvPicPr>
+                        <pic:blipFill>
+                          <a:blip r:embed="rId22" cstate="print">
+                            <a:extLst>
+                              <a:ext uri="{28A0092B-C50C-407E-A947-70E740481C1C}">
+                                <a14:useLocalDpi xmlns:a14="http://schemas.microsoft.com/office/drawing/2010/main" val="0"/>
+                              </a:ext>
+                            </a:extLst>
+                          </a:blip>
+                          <a:srcRect/>
+                          <a:stretch>
+                            <a:fillRect/>
+                          </a:stretch>
+                        </pic:blipFill>
+                        <pic:spPr bwMode="auto">
+                          <a:xfrm>
+                            <a:off x="0" y="0"/>
+                            <a:ext cx="1552391" cy="1828800"/>
+                          </a:xfrm>
+                          <a:prstGeom prst="rect">
+                            <a:avLst/>
+                          </a:prstGeom>
+                          <a:noFill/>
+                          <a:ln>
+                            <a:noFill/>
+                          </a:ln>
+                        </pic:spPr>
+                      </pic:pic>
+                    </a:graphicData>
+                  </a:graphic>
+                </wp:inline>
+              </w:drawing>
+            </w:r>
+          </w:p>
+        </w:tc>
+        <w:tc>
+          <w:tcPr>
+            <w:tcW w:w="3117" w:type="dxa"/>
+          </w:tcPr>
+          <w:p>
+            <w:r>
+              <w:rPr>
+                <w:noProof/>
+              </w:rPr>
+              <w:drawing>
+                <wp:inline distT="0" distB="0" distL="0" distR="0" wp14:anchorId="64974A89" wp14:editId="2FC6108B">
+                  <wp:extent cx="2253498" cy="1828800"/>
+                  <wp:effectExtent l="0" t="0" r="0" b="0"/>
+                  <wp:docPr id="897915265" name="Picture 7" descr="A brain scan with red and blue dots&#10;&#10;Description automatically generated"/>
+                  <wp:cNvGraphicFramePr>
+                    <a:graphicFrameLocks xmlns:a="http://schemas.openxmlformats.org/drawingml/2006/main" noChangeAspect="1"/>
+                  </wp:cNvGraphicFramePr>
+                  <a:graphic xmlns:a="http://schemas.openxmlformats.org/drawingml/2006/main">
+                    <a:graphicData uri="http://schemas.openxmlformats.org/drawingml/2006/picture">
+                      <pic:pic xmlns:pic="http://schemas.openxmlformats.org/drawingml/2006/picture">
+                        <pic:nvPicPr>
+                          <pic:cNvPr id="897915265" name="Picture 7" descr="A brain scan with red and blue dots&#10;&#10;Description automatically generated"/>
+                          <pic:cNvPicPr>
+                            <a:picLocks noChangeAspect="1" noChangeArrowheads="1"/>
+                          </pic:cNvPicPr>
+                        </pic:nvPicPr>
+                        <pic:blipFill>
+                          <a:blip r:embed="rId23" cstate="print">
+                            <a:extLst>
+                              <a:ext uri="{28A0092B-C50C-407E-A947-70E740481C1C}">
+                                <a14:useLocalDpi xmlns:a14="http://schemas.microsoft.com/office/drawing/2010/main" val="0"/>
+                              </a:ext>
+                            </a:extLst>
+                          </a:blip>
+                          <a:srcRect/>
+                          <a:stretch>
+                            <a:fillRect/>
+                          </a:stretch>
+                        </pic:blipFill>
+                        <pic:spPr bwMode="auto">
+                          <a:xfrm>
+                            <a:off x="0" y="0"/>
+                            <a:ext cx="2253498" cy="1828800"/>
+                          </a:xfrm>
+                          <a:prstGeom prst="rect">
+                            <a:avLst/>
+                          </a:prstGeom>
+                          <a:noFill/>
+                          <a:ln>
+                            <a:noFill/>
+                          </a:ln>
+                        </pic:spPr>
+                      </pic:pic>
+                    </a:graphicData>
+                  </a:graphic>
+                </wp:inline>
+              </w:drawing>
+            </w:r>
+          </w:p>
+        </w:tc>
+        <w:tc>
+          <w:tcPr>
+            <w:tcW w:w="3117" w:type="dxa"/>
+          </w:tcPr>
+          <w:p>
+            <w:r>
+              <w:rPr>
+                <w:noProof/>
+              </w:rPr>
+              <w:drawing>
+                <wp:inline distT="0" distB="0" distL="0" distR="0" wp14:anchorId="2168F1AC" wp14:editId="6D4CA0EA">
+                  <wp:extent cx="1904550" cy="1828800"/>
+                  <wp:effectExtent l="0" t="0" r="635" b="0"/>
+                  <wp:docPr id="288040200" name="Picture 8" descr="A close-up of a brain scan&#10;&#10;Description automatically generated"/>
+                  <wp:cNvGraphicFramePr>
+                    <a:graphicFrameLocks xmlns:a="http://schemas.openxmlformats.org/drawingml/2006/main" noChangeAspect="1"/>
+                  </wp:cNvGraphicFramePr>
+                  <a:graphic xmlns:a="http://schemas.openxmlformats.org/drawingml/2006/main">
+                    <a:graphicData uri="http://schemas.openxmlformats.org/drawingml/2006/picture">
+                      <pic:pic xmlns:pic="http://schemas.openxmlformats.org/drawingml/2006/picture">
+                        <pic:nvPicPr>
+                          <pic:cNvPr id="288040200" name="Picture 8" descr="A close-up of a brain scan&#10;&#10;Description automatically generated"/>
+                          <pic:cNvPicPr>
+                            <a:picLocks noChangeAspect="1" noChangeArrowheads="1"/>
+                          </pic:cNvPicPr>
+                        </pic:nvPicPr>
+                        <pic:blipFill>
+                          <a:blip r:embed="rId24" cstate="print">
+                            <a:extLst>
+                              <a:ext uri="{28A0092B-C50C-407E-A947-70E740481C1C}">
+                                <a14:useLocalDpi xmlns:a14="http://schemas.microsoft.com/office/drawing/2010/main" val="0"/>
+                              </a:ext>
+                            </a:extLst>
+                          </a:blip>
+                          <a:srcRect/>
+                          <a:stretch>
+                            <a:fillRect/>
+                          </a:stretch>
+                        </pic:blipFill>
+                        <pic:spPr bwMode="auto">
+                          <a:xfrm>
+                            <a:off x="0" y="0"/>
+                            <a:ext cx="1904550" cy="1828800"/>
+                          </a:xfrm>
+                          <a:prstGeom prst="rect">
+                            <a:avLst/>
+                          </a:prstGeom>
+                          <a:noFill/>
+                          <a:ln>
+                            <a:noFill/>
+                          </a:ln>
+                        </pic:spPr>
+                      </pic:pic>
+                    </a:graphicData>
+                  </a:graphic>
+                </wp:inline>
+              </w:drawing>
+            </w:r>
+          </w:p>
+        </w:tc>
+      </w:tr>
+    </w:tbl>
+    <w:p/>
+    <w:p/>
+    <w:p/>
     <w:sectPr>
       <w:pgSz w:w="12240" w:h="15840"/>
       <w:pgMar w:top="1440" w:right="1440" w:bottom="1440" w:left="1440" w:header="720" w:footer="720" w:gutter="0"/>
@@ -734,7 +1334,7 @@
 </file>
 
 <file path=word/styles.xml><?xml version="1.0" encoding="utf-8"?>
-<w:styles xmlns:mc="http://schemas.openxmlformats.org/markup-compatibility/2006" xmlns:r="http://schemas.openxmlformats.org/officeDocument/2006/relationships" xmlns:w="http://schemas.openxmlformats.org/wordprocessingml/2006/main" xmlns:w14="http://schemas.microsoft.com/office/word/2010/wordml" xmlns:w15="http://schemas.microsoft.com/office/word/2012/wordml" xmlns:w16cex="http://schemas.microsoft.com/office/word/2018/wordml/cex" xmlns:w16cid="http://schemas.microsoft.com/office/word/2016/wordml/cid" xmlns:w16="http://schemas.microsoft.com/office/word/2018/wordml" xmlns:w16sdtdh="http://schemas.microsoft.com/office/word/2020/wordml/sdtdatahash" xmlns:w16se="http://schemas.microsoft.com/office/word/2015/wordml/symex" mc:Ignorable="w14 w15 w16se w16cid w16 w16cex w16sdtdh">
+<w:styles xmlns:mc="http://schemas.openxmlformats.org/markup-compatibility/2006" xmlns:r="http://schemas.openxmlformats.org/officeDocument/2006/relationships" xmlns:w="http://schemas.openxmlformats.org/wordprocessingml/2006/main" xmlns:w14="http://schemas.microsoft.com/office/word/2010/wordml" xmlns:w15="http://schemas.microsoft.com/office/word/2012/wordml" xmlns:w16cex="http://schemas.microsoft.com/office/word/2018/wordml/cex" xmlns:w16cid="http://schemas.microsoft.com/office/word/2016/wordml/cid" xmlns:w16="http://schemas.microsoft.com/office/word/2018/wordml" xmlns:w16du="http://schemas.microsoft.com/office/word/2023/wordml/word16du" xmlns:w16sdtdh="http://schemas.microsoft.com/office/word/2020/wordml/sdtdatahash" xmlns:w16se="http://schemas.microsoft.com/office/word/2015/wordml/symex" mc:Ignorable="w14 w15 w16se w16cid w16 w16cex w16sdtdh w16du">
   <w:docDefaults>
     <w:rPrDefault>
       <w:rPr>
@@ -1230,6 +1830,25 @@
       <w:szCs w:val="32"/>
     </w:rPr>
   </w:style>
+  <w:style w:type="table" w:styleId="TableGrid">
+    <w:name w:val="Table Grid"/>
+    <w:basedOn w:val="TableNormal"/>
+    <w:uiPriority w:val="39"/>
+    <w:rsid w:val="001E1B6A"/>
+    <w:pPr>
+      <w:spacing w:after="0" w:line="240" w:lineRule="auto"/>
+    </w:pPr>
+    <w:tblPr>
+      <w:tblBorders>
+        <w:top w:val="single" w:sz="4" w:space="0" w:color="auto"/>
+        <w:left w:val="single" w:sz="4" w:space="0" w:color="auto"/>
+        <w:bottom w:val="single" w:sz="4" w:space="0" w:color="auto"/>
+        <w:right w:val="single" w:sz="4" w:space="0" w:color="auto"/>
+        <w:insideH w:val="single" w:sz="4" w:space="0" w:color="auto"/>
+        <w:insideV w:val="single" w:sz="4" w:space="0" w:color="auto"/>
+      </w:tblBorders>
+    </w:tblPr>
+  </w:style>
 </w:styles>
 </file>
 

</xml_diff>